<commit_message>
Edits to the Doc & Added PDF
</commit_message>
<xml_diff>
--- a/docs/ECE407 Project Report - Handwritten Digit Recognition.docx
+++ b/docs/ECE407 Project Report - Handwritten Digit Recognition.docx
@@ -13,6 +13,7 @@
           <w:docPartUnique/>
         </w:docPartObj>
       </w:sdtPr>
+      <w:sdtEndPr/>
       <w:sdtContent>
         <w:p>
           <w:pPr>
@@ -24,6 +25,7 @@
             <w:rPr>
               <w:rFonts w:ascii="Segoe UI" w:hAnsi="Segoe UI" w:cs="Segoe UI"/>
               <w:noProof/>
+              <w:lang w:val="en-US"/>
             </w:rPr>
             <mc:AlternateContent>
               <mc:Choice Requires="wpg">
@@ -274,6 +276,7 @@
                                       <w:dataBinding w:prefixMappings="xmlns:ns0='http://schemas.openxmlformats.org/officeDocument/2006/extended-properties' " w:xpath="/ns0:Properties[1]/ns0:Company[1]" w:storeItemID="{6668398D-A668-4E3E-A5EB-62B293D839F1}"/>
                                       <w:text/>
                                     </w:sdtPr>
+                                    <w:sdtEndPr/>
                                     <w:sdtContent>
                                       <w:r>
                                         <w:rPr>
@@ -311,6 +314,7 @@
                                       <w:dataBinding w:prefixMappings="xmlns:ns0='http://schemas.microsoft.com/office/2006/coverPageProps' " w:xpath="/ns0:CoverPageProperties[1]/ns0:CompanyAddress[1]" w:storeItemID="{55AF091B-3C7A-41E3-B477-F2FDAA23CFDA}"/>
                                       <w:text/>
                                     </w:sdtPr>
+                                    <w:sdtEndPr/>
                                     <w:sdtContent>
                                       <w:r>
                                         <w:rPr>
@@ -382,6 +386,7 @@
                                     <w:dataBinding w:prefixMappings="xmlns:ns0='http://purl.org/dc/elements/1.1/' xmlns:ns1='http://schemas.openxmlformats.org/package/2006/metadata/core-properties' " w:xpath="/ns1:coreProperties[1]/ns0:title[1]" w:storeItemID="{6C3C8BC8-F283-45AE-878A-BAB7291924A1}"/>
                                     <w:text/>
                                   </w:sdtPr>
+                                  <w:sdtEndPr/>
                                   <w:sdtContent>
                                     <w:p>
                                       <w:pPr>
@@ -436,6 +441,7 @@
                                       <w:dataBinding w:prefixMappings="xmlns:ns0='http://purl.org/dc/elements/1.1/' xmlns:ns1='http://schemas.openxmlformats.org/package/2006/metadata/core-properties' " w:xpath="/ns1:coreProperties[1]/ns0:subject[1]" w:storeItemID="{6C3C8BC8-F283-45AE-878A-BAB7291924A1}"/>
                                       <w:text/>
                                     </w:sdtPr>
+                                    <w:sdtEndPr/>
                                     <w:sdtContent>
                                       <w:r>
                                         <w:rPr>
@@ -888,35 +894,7 @@
           <w:rFonts w:ascii="Segoe UI" w:hAnsi="Segoe UI" w:cs="Segoe UI"/>
           <w:sz w:val="24"/>
         </w:rPr>
-        <w:t>In a generation of computers, the advantages of digitalizing data are vast in terms of storing, processing and access. Yet there are several industries/areas where there is a large amount of handwritten data available</w:t>
-      </w:r>
-      <w:r>
-        <w:rPr>
-          <w:rFonts w:ascii="Segoe UI" w:hAnsi="Segoe UI" w:cs="Segoe UI"/>
-          <w:sz w:val="24"/>
-        </w:rPr>
-        <w:t>/being worked upon</w:t>
-      </w:r>
-      <w:r>
-        <w:rPr>
-          <w:rFonts w:ascii="Segoe UI" w:hAnsi="Segoe UI" w:cs="Segoe UI"/>
-          <w:sz w:val="24"/>
-        </w:rPr>
-        <w:t xml:space="preserve"> and computerizing all of it manually would prove to be tedious task. This project serves as a prototype to read and detect handwritten digits with the help of </w:t>
-      </w:r>
-      <w:r>
-        <w:rPr>
-          <w:rFonts w:ascii="Segoe UI" w:hAnsi="Segoe UI" w:cs="Segoe UI"/>
-          <w:sz w:val="24"/>
-        </w:rPr>
-        <w:t>Artificial Neural Networks</w:t>
-      </w:r>
-      <w:r>
-        <w:rPr>
-          <w:rFonts w:ascii="Segoe UI" w:hAnsi="Segoe UI" w:cs="Segoe UI"/>
-          <w:sz w:val="24"/>
-        </w:rPr>
-        <w:t xml:space="preserve">. The prototype can be adapted to different datasets and is completely modular (in the sense, it can be made more efficient with improved algorithms). </w:t>
+        <w:t xml:space="preserve">In a generation of computers, the advantages of digitalizing data are vast in terms of storing, processing and access. Yet there are several industries/areas where there is a large amount of handwritten data available/being worked upon and computerizing all of it manually would prove to be tedious task. This project serves as a prototype to read and detect handwritten digits with the help of Artificial Neural Networks. The prototype can be adapted to different datasets and is completely modular (in the sense, it can be made more efficient with improved algorithms). </w:t>
       </w:r>
     </w:p>
     <w:p>
@@ -962,14 +940,7 @@
           <w:rFonts w:ascii="Segoe UI" w:hAnsi="Segoe UI" w:cs="Segoe UI"/>
           <w:sz w:val="24"/>
         </w:rPr>
-        <w:t>he first 80% data for training &amp; the final 20% data for testing.</w:t>
-      </w:r>
-      <w:r>
-        <w:rPr>
-          <w:rFonts w:ascii="Segoe UI" w:hAnsi="Segoe UI" w:cs="Segoe UI"/>
-          <w:sz w:val="24"/>
-        </w:rPr>
-        <w:t xml:space="preserve"> Training is done using conjugate gradient algorithm (which is an advanced version of gradient desc</w:t>
+        <w:t>he first 80% data for training &amp; the final 20% data for testing. Training is done using conjugate gradient algorithm (which is an advanced version of gradient desc</w:t>
       </w:r>
       <w:r>
         <w:rPr>
@@ -997,16 +968,7 @@
           <w:rFonts w:ascii="Segoe UI" w:hAnsi="Segoe UI" w:cs="Segoe UI"/>
           <w:sz w:val="24"/>
         </w:rPr>
-        <w:t xml:space="preserve">is a generalization of the delta rule to </w:t>
-      </w:r>
-      <w:bookmarkStart w:id="0" w:name="_GoBack"/>
-      <w:bookmarkEnd w:id="0"/>
-      <w:r>
-        <w:rPr>
-          <w:rFonts w:ascii="Segoe UI" w:hAnsi="Segoe UI" w:cs="Segoe UI"/>
-          <w:sz w:val="24"/>
-        </w:rPr>
-        <w:t>multi-layered feedforward networks, made possible by using the chain rule to iteratively compute gradients for each layer.</w:t>
+        <w:t>is a generalization of the delta rule to multi-layered feedforward networks, made possible by using the chain rule to iteratively compute gradients for each layer.</w:t>
       </w:r>
     </w:p>
     <w:p>
@@ -1535,24 +1497,14 @@
       <w:r>
         <w:t xml:space="preserve">Figure </w:t>
       </w:r>
-      <w:r>
-        <w:fldChar w:fldCharType="begin"/>
-      </w:r>
-      <w:r>
-        <w:instrText xml:space="preserve"> SEQ Figure \* ARABIC </w:instrText>
-      </w:r>
-      <w:r>
-        <w:fldChar w:fldCharType="separate"/>
-      </w:r>
-      <w:r>
-        <w:rPr>
-          <w:noProof/>
-        </w:rPr>
-        <w:t>1</w:t>
-      </w:r>
-      <w:r>
-        <w:fldChar w:fldCharType="end"/>
-      </w:r>
+      <w:fldSimple w:instr=" SEQ Figure \* ARABIC ">
+        <w:r>
+          <w:rPr>
+            <w:noProof/>
+          </w:rPr>
+          <w:t>1</w:t>
+        </w:r>
+      </w:fldSimple>
       <w:r>
         <w:t xml:space="preserve">: Design of the </w:t>
       </w:r>
@@ -1673,6 +1625,7 @@
       <w:r>
         <w:rPr>
           <w:rFonts w:ascii="Segoe UI" w:hAnsi="Segoe UI" w:cs="Segoe UI"/>
+          <w:noProof/>
           <w:sz w:val="24"/>
           <w:lang w:val="en-US"/>
         </w:rPr>
@@ -1821,7 +1774,16 @@
           <w:sz w:val="24"/>
         </w:rPr>
         <w:lastRenderedPageBreak/>
-        <w:t xml:space="preserve">Function, using Back Propagation Algorithm. We also used regularization with a parameter </w:t>
+        <w:t xml:space="preserve">Function, using Back Propagation Algorithm. We also used regularization with a </w:t>
+      </w:r>
+      <w:bookmarkStart w:id="0" w:name="_GoBack"/>
+      <w:bookmarkEnd w:id="0"/>
+      <w:r>
+        <w:rPr>
+          <w:rFonts w:ascii="Segoe UI" w:hAnsi="Segoe UI" w:cs="Segoe UI"/>
+          <w:sz w:val="24"/>
+        </w:rPr>
+        <w:t xml:space="preserve">parameter </w:t>
       </w:r>
       <w:r>
         <w:rPr>
@@ -1926,6 +1888,7 @@
       <w:r>
         <w:rPr>
           <w:rFonts w:ascii="Segoe UI" w:hAnsi="Segoe UI" w:cs="Segoe UI"/>
+          <w:noProof/>
           <w:sz w:val="24"/>
           <w:lang w:val="en-US"/>
         </w:rPr>
@@ -1985,24 +1948,14 @@
       <w:r>
         <w:t xml:space="preserve">Figure </w:t>
       </w:r>
-      <w:r>
-        <w:fldChar w:fldCharType="begin"/>
-      </w:r>
-      <w:r>
-        <w:instrText xml:space="preserve"> SEQ Figure \* ARABIC </w:instrText>
-      </w:r>
-      <w:r>
-        <w:fldChar w:fldCharType="separate"/>
-      </w:r>
-      <w:r>
-        <w:rPr>
-          <w:noProof/>
-        </w:rPr>
-        <w:t>2</w:t>
-      </w:r>
-      <w:r>
-        <w:fldChar w:fldCharType="end"/>
-      </w:r>
+      <w:fldSimple w:instr=" SEQ Figure \* ARABIC ">
+        <w:r>
+          <w:rPr>
+            <w:noProof/>
+          </w:rPr>
+          <w:t>2</w:t>
+        </w:r>
+      </w:fldSimple>
       <w:r>
         <w:t>: Predictions with real pictures of digits</w:t>
       </w:r>
@@ -2264,91 +2217,12 @@
         </w:rPr>
         <w:br/>
       </w:r>
-    </w:p>
-    <w:p>
-      <w:pPr>
-        <w:spacing w:line="360" w:lineRule="auto"/>
-        <w:rPr>
-          <w:rFonts w:ascii="Segoe UI" w:hAnsi="Segoe UI" w:cs="Segoe UI"/>
-          <w:sz w:val="24"/>
-        </w:rPr>
-      </w:pPr>
-    </w:p>
-    <w:p>
-      <w:pPr>
-        <w:spacing w:line="360" w:lineRule="auto"/>
-        <w:rPr>
-          <w:rFonts w:ascii="Segoe UI" w:hAnsi="Segoe UI" w:cs="Segoe UI"/>
-          <w:color w:val="1F4E79" w:themeColor="accent1" w:themeShade="80"/>
-          <w:sz w:val="24"/>
-        </w:rPr>
-      </w:pPr>
-      <w:r>
-        <w:rPr>
-          <w:rFonts w:ascii="Segoe UI" w:hAnsi="Segoe UI" w:cs="Segoe UI"/>
-          <w:i/>
-          <w:color w:val="1F4E79" w:themeColor="accent1" w:themeShade="80"/>
-          <w:sz w:val="24"/>
-        </w:rPr>
-        <w:t>Enclos</w:t>
-      </w:r>
-      <w:r>
-        <w:rPr>
-          <w:rFonts w:ascii="Segoe UI" w:hAnsi="Segoe UI" w:cs="Segoe UI"/>
-          <w:i/>
-          <w:color w:val="1F4E79" w:themeColor="accent1" w:themeShade="80"/>
-          <w:sz w:val="24"/>
-        </w:rPr>
-        <w:t>ed</w:t>
-      </w:r>
-      <w:r>
-        <w:rPr>
-          <w:rFonts w:ascii="Segoe UI" w:hAnsi="Segoe UI" w:cs="Segoe UI"/>
-          <w:i/>
-          <w:color w:val="1F4E79" w:themeColor="accent1" w:themeShade="80"/>
-          <w:sz w:val="24"/>
-        </w:rPr>
-        <w:t xml:space="preserve">: </w:t>
-      </w:r>
-      <w:r>
-        <w:rPr>
-          <w:rFonts w:ascii="Segoe UI" w:hAnsi="Segoe UI" w:cs="Segoe UI"/>
-          <w:color w:val="1F4E79" w:themeColor="accent1" w:themeShade="80"/>
-          <w:sz w:val="24"/>
-        </w:rPr>
-        <w:t>MATLAB Project Files</w:t>
-      </w:r>
-      <w:r>
-        <w:rPr>
-          <w:rFonts w:ascii="Segoe UI" w:hAnsi="Segoe UI" w:cs="Segoe UI"/>
-          <w:color w:val="1F4E79" w:themeColor="accent1" w:themeShade="80"/>
-          <w:sz w:val="24"/>
-        </w:rPr>
-        <w:t xml:space="preserve"> for Handwritten Digit Recognition </w:t>
-      </w:r>
-      <w:r>
-        <w:rPr>
-          <w:rFonts w:ascii="Segoe UI" w:hAnsi="Segoe UI" w:cs="Segoe UI"/>
-          <w:color w:val="1F4E79" w:themeColor="accent1" w:themeShade="80"/>
-          <w:sz w:val="24"/>
-        </w:rPr>
-        <w:t xml:space="preserve">(*.m). </w:t>
-      </w:r>
-      <w:r>
-        <w:rPr>
-          <w:rFonts w:ascii="Segoe UI" w:hAnsi="Segoe UI" w:cs="Segoe UI"/>
-          <w:color w:val="1F4E79" w:themeColor="accent1" w:themeShade="80"/>
-          <w:sz w:val="24"/>
-        </w:rPr>
-        <w:br/>
-      </w:r>
-      <w:r>
-        <w:rPr>
-          <w:rFonts w:ascii="Segoe UI" w:hAnsi="Segoe UI" w:cs="Segoe UI"/>
-          <w:color w:val="1F4E79" w:themeColor="accent1" w:themeShade="80"/>
-          <w:sz w:val="24"/>
-        </w:rPr>
-        <w:t>MATLAB version 2015b+ recommended.</w:t>
+      <w:r>
+        <w:rPr>
+          <w:rFonts w:ascii="Segoe UI" w:hAnsi="Segoe UI" w:cs="Segoe UI"/>
+          <w:sz w:val="24"/>
+        </w:rPr>
+        <w:softHyphen/>
       </w:r>
     </w:p>
     <w:sectPr>
@@ -2781,6 +2655,7 @@
   <w:style w:type="character" w:default="1" w:styleId="DefaultParagraphFont">
     <w:name w:val="Default Paragraph Font"/>
     <w:uiPriority w:val="1"/>
+    <w:semiHidden/>
     <w:unhideWhenUsed/>
   </w:style>
   <w:style w:type="table" w:default="1" w:styleId="TableNormal">

</xml_diff>